<commit_message>
Added use case diagram and interfaces
</commit_message>
<xml_diff>
--- a/VLAB2/RVC - Requirement Document.docx
+++ b/VLAB2/RVC - Requirement Document.docx
@@ -3,27 +3,55 @@
 <w:document xmlns:wpc="http://schemas.microsoft.com/office/word/2010/wordprocessingCanvas" xmlns:cx="http://schemas.microsoft.com/office/drawing/2014/chartex" xmlns:cx1="http://schemas.microsoft.com/office/drawing/2015/9/8/chartex" xmlns:cx2="http://schemas.microsoft.com/office/drawing/2015/10/21/chartex" xmlns:cx3="http://schemas.microsoft.com/office/drawing/2016/5/9/chartex" xmlns:cx4="http://schemas.microsoft.com/office/drawing/2016/5/10/chartex" xmlns:cx5="http://schemas.microsoft.com/office/drawing/2016/5/11/chartex" xmlns:cx6="http://schemas.microsoft.com/office/drawing/2016/5/12/chartex" xmlns:cx7="http://schemas.microsoft.com/office/drawing/2016/5/13/chartex" xmlns:cx8="http://schemas.microsoft.com/office/drawing/2016/5/14/chartex" xmlns:mc="http://schemas.openxmlformats.org/markup-compatibility/2006" xmlns:aink="http://schemas.microsoft.com/office/drawing/2016/ink" xmlns:am3d="http://schemas.microsoft.com/office/drawing/2017/model3d" xmlns:o="urn:schemas-microsoft-com:office:office" xmlns:r="http://schemas.openxmlformats.org/officeDocument/2006/relationships" xmlns:m="http://schemas.openxmlformats.org/officeDocument/2006/math" xmlns:v="urn:schemas-microsoft-com:vml" xmlns:wp14="http://schemas.microsoft.com/office/word/2010/wordprocessingDrawing" xmlns:wp="http://schemas.openxmlformats.org/drawingml/2006/wordprocessingDrawing" xmlns:w10="urn:schemas-microsoft-com:office:word" xmlns:w="http://schemas.openxmlformats.org/wordprocessingml/2006/main" xmlns:w14="http://schemas.microsoft.com/office/word/2010/wordml" xmlns:w15="http://schemas.microsoft.com/office/word/2012/wordml" xmlns:w16cex="http://schemas.microsoft.com/office/word/2018/wordml/cex" xmlns:w16cid="http://schemas.microsoft.com/office/word/2016/wordml/cid" xmlns:w16="http://schemas.microsoft.com/office/word/2018/wordml" xmlns:w16se="http://schemas.microsoft.com/office/word/2015/wordml/symex" xmlns:wpg="http://schemas.microsoft.com/office/word/2010/wordprocessingGroup" xmlns:wpi="http://schemas.microsoft.com/office/word/2010/wordprocessingInk" xmlns:wne="http://schemas.microsoft.com/office/word/2006/wordml" xmlns:wps="http://schemas.microsoft.com/office/word/2010/wordprocessingShape" mc:Ignorable="w14 w15 w16se w16cid w16 w16cex wp14">
   <w:body>
     <w:p>
-      <w:r>
+      <w:pPr>
+        <w:rPr>
+          <w:lang w:val="en-US"/>
+        </w:rPr>
+      </w:pPr>
+      <w:r>
+        <w:rPr>
+          <w:lang w:val="en-US"/>
+        </w:rPr>
         <w:t># Stakeholders</w:t>
       </w:r>
     </w:p>
     <w:p>
-      <w:r>
-        <w:t>|</w:t>
-      </w:r>
-      <w:r>
+      <w:pPr>
+        <w:rPr>
+          <w:lang w:val="en-US"/>
+        </w:rPr>
+      </w:pPr>
+      <w:r>
+        <w:rPr>
+          <w:lang w:val="en-US"/>
+        </w:rPr>
+        <w:t>|</w:t>
+      </w:r>
+      <w:r>
+        <w:rPr>
+          <w:lang w:val="en-US"/>
+        </w:rPr>
         <w:tab/>
         <w:t>Stakeholder name</w:t>
       </w:r>
       <w:r>
-        <w:tab/>
-        <w:t>|</w:t>
-      </w:r>
-      <w:r>
+        <w:rPr>
+          <w:lang w:val="en-US"/>
+        </w:rPr>
+        <w:tab/>
+        <w:t>|</w:t>
+      </w:r>
+      <w:r>
+        <w:rPr>
+          <w:lang w:val="en-US"/>
+        </w:rPr>
         <w:tab/>
         <w:t>Description</w:t>
       </w:r>
       <w:r>
+        <w:rPr>
+          <w:lang w:val="en-US"/>
+        </w:rPr>
         <w:tab/>
         <w:t>|</w:t>
       </w:r>
@@ -94,7 +122,6 @@
         <w:rPr>
           <w:lang w:val="en-US"/>
         </w:rPr>
-        <w:tab/>
         <w:t>|</w:t>
       </w:r>
     </w:p>
@@ -222,6 +249,11 @@
           <w:lang w:val="en-US"/>
         </w:rPr>
         <w:tab/>
+      </w:r>
+      <w:r>
+        <w:rPr>
+          <w:lang w:val="en-US"/>
+        </w:rPr>
         <w:t>|</w:t>
       </w:r>
     </w:p>
@@ -335,6 +367,441 @@
         <w:tab/>
         <w:t>|</w:t>
       </w:r>
+    </w:p>
+    <w:p>
+      <w:pPr>
+        <w:rPr>
+          <w:lang w:val="en-US"/>
+        </w:rPr>
+      </w:pPr>
+      <w:r>
+        <w:rPr>
+          <w:lang w:val="en-US"/>
+        </w:rPr>
+        <w:t>|</w:t>
+      </w:r>
+      <w:r>
+        <w:rPr>
+          <w:lang w:val="en-US"/>
+        </w:rPr>
+        <w:tab/>
+        <w:t>Obstacles</w:t>
+      </w:r>
+      <w:r>
+        <w:rPr>
+          <w:lang w:val="en-US"/>
+        </w:rPr>
+        <w:tab/>
+      </w:r>
+      <w:r>
+        <w:rPr>
+          <w:lang w:val="en-US"/>
+        </w:rPr>
+        <w:tab/>
+        <w:t>|</w:t>
+      </w:r>
+      <w:r>
+        <w:rPr>
+          <w:lang w:val="en-US"/>
+        </w:rPr>
+        <w:tab/>
+        <w:t>:Walls, objects, animals, doors…</w:t>
+      </w:r>
+      <w:r>
+        <w:rPr>
+          <w:lang w:val="en-US"/>
+        </w:rPr>
+        <w:tab/>
+        <w:t>|</w:t>
+      </w:r>
+    </w:p>
+    <w:p>
+      <w:pPr>
+        <w:rPr>
+          <w:lang w:val="en-US"/>
+        </w:rPr>
+      </w:pPr>
+    </w:p>
+    <w:p>
+      <w:pPr>
+        <w:rPr>
+          <w:lang w:val="en-US"/>
+        </w:rPr>
+      </w:pPr>
+      <w:r>
+        <w:rPr>
+          <w:lang w:val="en-US"/>
+        </w:rPr>
+        <w:t># Context diagram and interfaces</w:t>
+      </w:r>
+    </w:p>
+    <w:p>
+      <w:pPr>
+        <w:rPr>
+          <w:lang w:val="en-US"/>
+        </w:rPr>
+      </w:pPr>
+      <w:r>
+        <w:rPr>
+          <w:lang w:val="en-US"/>
+        </w:rPr>
+        <w:t>## Context diagram</w:t>
+      </w:r>
+    </w:p>
+    <w:p>
+      <w:pPr>
+        <w:rPr>
+          <w:lang w:val="en-US"/>
+        </w:rPr>
+      </w:pPr>
+      <w:r>
+        <w:rPr>
+          <w:noProof/>
+          <w:lang w:val="en-US"/>
+        </w:rPr>
+        <w:drawing>
+          <wp:inline distT="0" distB="0" distL="0" distR="0" wp14:anchorId="495734F4" wp14:editId="7F4324CC">
+            <wp:extent cx="5172075" cy="2587625"/>
+            <wp:effectExtent l="0" t="0" r="9525" b="3175"/>
+            <wp:docPr id="1" name="Immagine 1"/>
+            <wp:cNvGraphicFramePr>
+              <a:graphicFrameLocks xmlns:a="http://schemas.openxmlformats.org/drawingml/2006/main" noChangeAspect="1"/>
+            </wp:cNvGraphicFramePr>
+            <a:graphic xmlns:a="http://schemas.openxmlformats.org/drawingml/2006/main">
+              <a:graphicData uri="http://schemas.openxmlformats.org/drawingml/2006/picture">
+                <pic:pic xmlns:pic="http://schemas.openxmlformats.org/drawingml/2006/picture">
+                  <pic:nvPicPr>
+                    <pic:cNvPr id="1" name="Immagine 1"/>
+                    <pic:cNvPicPr/>
+                  </pic:nvPicPr>
+                  <pic:blipFill rotWithShape="1">
+                    <a:blip r:embed="rId5">
+                      <a:extLst>
+                        <a:ext uri="{28A0092B-C50C-407E-A947-70E740481C1C}">
+                          <a14:useLocalDpi xmlns:a14="http://schemas.microsoft.com/office/drawing/2010/main" val="0"/>
+                        </a:ext>
+                      </a:extLst>
+                    </a:blip>
+                    <a:srcRect l="15622" t="14778" r="6554" b="30968"/>
+                    <a:stretch/>
+                  </pic:blipFill>
+                  <pic:spPr bwMode="auto">
+                    <a:xfrm>
+                      <a:off x="0" y="0"/>
+                      <a:ext cx="5172075" cy="2587625"/>
+                    </a:xfrm>
+                    <a:prstGeom prst="rect">
+                      <a:avLst/>
+                    </a:prstGeom>
+                    <a:ln>
+                      <a:noFill/>
+                    </a:ln>
+                    <a:extLst>
+                      <a:ext uri="{53640926-AAD7-44D8-BBD7-CCE9431645EC}">
+                        <a14:shadowObscured xmlns:a14="http://schemas.microsoft.com/office/drawing/2010/main"/>
+                      </a:ext>
+                    </a:extLst>
+                  </pic:spPr>
+                </pic:pic>
+              </a:graphicData>
+            </a:graphic>
+          </wp:inline>
+        </w:drawing>
+      </w:r>
+    </w:p>
+    <w:p>
+      <w:pPr>
+        <w:rPr>
+          <w:lang w:val="en-US"/>
+        </w:rPr>
+      </w:pPr>
+      <w:r>
+        <w:rPr>
+          <w:lang w:val="en-US"/>
+        </w:rPr>
+        <w:t>## Interfaces</w:t>
+      </w:r>
+    </w:p>
+    <w:p>
+      <w:pPr>
+        <w:rPr>
+          <w:lang w:val="en-US"/>
+        </w:rPr>
+      </w:pPr>
+      <w:r>
+        <w:rPr>
+          <w:lang w:val="en-US"/>
+        </w:rPr>
+        <w:t>|</w:t>
+      </w:r>
+      <w:r>
+        <w:rPr>
+          <w:lang w:val="en-US"/>
+        </w:rPr>
+        <w:tab/>
+        <w:t>Actor</w:t>
+      </w:r>
+      <w:r>
+        <w:rPr>
+          <w:lang w:val="en-US"/>
+        </w:rPr>
+        <w:tab/>
+        <w:t>|</w:t>
+      </w:r>
+      <w:r>
+        <w:rPr>
+          <w:lang w:val="en-US"/>
+        </w:rPr>
+        <w:tab/>
+        <w:t>Physical interface</w:t>
+      </w:r>
+      <w:r>
+        <w:rPr>
+          <w:lang w:val="en-US"/>
+        </w:rPr>
+        <w:tab/>
+        <w:t>|</w:t>
+      </w:r>
+      <w:r>
+        <w:rPr>
+          <w:lang w:val="en-US"/>
+        </w:rPr>
+        <w:tab/>
+        <w:t>Logical interface</w:t>
+      </w:r>
+      <w:r>
+        <w:rPr>
+          <w:lang w:val="en-US"/>
+        </w:rPr>
+        <w:tab/>
+        <w:t>|</w:t>
+      </w:r>
+    </w:p>
+    <w:p>
+      <w:pPr>
+        <w:rPr>
+          <w:lang w:val="en-US"/>
+        </w:rPr>
+      </w:pPr>
+      <w:r>
+        <w:rPr>
+          <w:lang w:val="en-US"/>
+        </w:rPr>
+        <w:t>|</w:t>
+      </w:r>
+      <w:r>
+        <w:rPr>
+          <w:lang w:val="en-US"/>
+        </w:rPr>
+        <w:tab/>
+        <w:t>End user</w:t>
+      </w:r>
+      <w:r>
+        <w:rPr>
+          <w:lang w:val="en-US"/>
+        </w:rPr>
+        <w:tab/>
+        <w:t>|</w:t>
+      </w:r>
+      <w:r>
+        <w:rPr>
+          <w:lang w:val="en-US"/>
+        </w:rPr>
+        <w:tab/>
+        <w:t>:On/Off switch:</w:t>
+      </w:r>
+      <w:r>
+        <w:rPr>
+          <w:lang w:val="en-US"/>
+        </w:rPr>
+        <w:tab/>
+        <w:t>Start switch:</w:t>
+      </w:r>
+      <w:r>
+        <w:rPr>
+          <w:lang w:val="en-US"/>
+        </w:rPr>
+        <w:tab/>
+        <w:t>Learn switch:</w:t>
+      </w:r>
+      <w:r>
+        <w:rPr>
+          <w:lang w:val="en-US"/>
+        </w:rPr>
+        <w:tab/>
+        <w:t>|</w:t>
+      </w:r>
+      <w:r>
+        <w:rPr>
+          <w:lang w:val="en-US"/>
+        </w:rPr>
+        <w:tab/>
+        <w:t>:On/Off command:</w:t>
+      </w:r>
+      <w:r>
+        <w:rPr>
+          <w:lang w:val="en-US"/>
+        </w:rPr>
+        <w:tab/>
+        <w:t>Start command:</w:t>
+      </w:r>
+      <w:r>
+        <w:rPr>
+          <w:lang w:val="en-US"/>
+        </w:rPr>
+        <w:tab/>
+        <w:t>Learn command:</w:t>
+      </w:r>
+      <w:r>
+        <w:rPr>
+          <w:lang w:val="en-US"/>
+        </w:rPr>
+        <w:tab/>
+        <w:t>|</w:t>
+      </w:r>
+    </w:p>
+    <w:p>
+      <w:pPr>
+        <w:rPr>
+          <w:lang w:val="en-US"/>
+        </w:rPr>
+      </w:pPr>
+      <w:r>
+        <w:rPr>
+          <w:lang w:val="en-US"/>
+        </w:rPr>
+        <w:t>|</w:t>
+      </w:r>
+      <w:r>
+        <w:rPr>
+          <w:lang w:val="en-US"/>
+        </w:rPr>
+        <w:tab/>
+        <w:t>Power socket</w:t>
+      </w:r>
+      <w:r>
+        <w:rPr>
+          <w:lang w:val="en-US"/>
+        </w:rPr>
+        <w:tab/>
+        <w:t>|</w:t>
+      </w:r>
+      <w:r>
+        <w:rPr>
+          <w:lang w:val="en-US"/>
+        </w:rPr>
+        <w:tab/>
+        <w:t>:Shuko standard:</w:t>
+      </w:r>
+      <w:r>
+        <w:rPr>
+          <w:lang w:val="en-US"/>
+        </w:rPr>
+        <w:tab/>
+        <w:t>|</w:t>
+      </w:r>
+      <w:r>
+        <w:rPr>
+          <w:lang w:val="en-US"/>
+        </w:rPr>
+        <w:tab/>
+        <w:t>:220V 50 Hz:|</w:t>
+      </w:r>
+    </w:p>
+    <w:p>
+      <w:pPr>
+        <w:rPr>
+          <w:lang w:val="fr-FR"/>
+        </w:rPr>
+      </w:pPr>
+      <w:r>
+        <w:rPr>
+          <w:lang w:val="fr-FR"/>
+        </w:rPr>
+        <w:t>|</w:t>
+      </w:r>
+      <w:r>
+        <w:rPr>
+          <w:lang w:val="fr-FR"/>
+        </w:rPr>
+        <w:tab/>
+        <w:t>Obstacle</w:t>
+      </w:r>
+      <w:r>
+        <w:rPr>
+          <w:lang w:val="fr-FR"/>
+        </w:rPr>
+        <w:tab/>
+        <w:t>|</w:t>
+      </w:r>
+      <w:r>
+        <w:rPr>
+          <w:lang w:val="fr-FR"/>
+        </w:rPr>
+        <w:tab/>
+        <w:t>IR sensor</w:t>
+      </w:r>
+      <w:r>
+        <w:rPr>
+          <w:lang w:val="fr-FR"/>
+        </w:rPr>
+        <w:tab/>
+        <w:t>|</w:t>
+      </w:r>
+      <w:r>
+        <w:rPr>
+          <w:lang w:val="fr-FR"/>
+        </w:rPr>
+        <w:tab/>
+        <w:t>Detect obstacle</w:t>
+      </w:r>
+      <w:r>
+        <w:rPr>
+          <w:lang w:val="fr-FR"/>
+        </w:rPr>
+        <w:tab/>
+        <w:t>|</w:t>
+      </w:r>
+    </w:p>
+    <w:p>
+      <w:pPr>
+        <w:rPr>
+          <w:lang w:val="fr-FR"/>
+        </w:rPr>
+      </w:pPr>
+    </w:p>
+    <w:p>
+      <w:pPr>
+        <w:rPr>
+          <w:lang w:val="fr-FR"/>
+        </w:rPr>
+      </w:pPr>
+      <w:r>
+        <w:rPr>
+          <w:lang w:val="fr-FR"/>
+        </w:rPr>
+        <w:t># Functional and Non-Functional requirements</w:t>
+      </w:r>
+    </w:p>
+    <w:p>
+      <w:pPr>
+        <w:rPr>
+          <w:lang w:val="fr-FR"/>
+        </w:rPr>
+      </w:pPr>
+      <w:r>
+        <w:rPr>
+          <w:lang w:val="fr-FR"/>
+        </w:rPr>
+        <w:t>## Functional requirements</w:t>
+      </w:r>
+    </w:p>
+    <w:p>
+      <w:pPr>
+        <w:rPr>
+          <w:lang w:val="fr-FR"/>
+        </w:rPr>
+      </w:pPr>
     </w:p>
     <w:sectPr>
       <w:pgSz w:w="11906" w:h="16838"/>

</xml_diff>

<commit_message>
Added FRs and NFRs
</commit_message>
<xml_diff>
--- a/VLAB2/RVC - Requirement Document.docx
+++ b/VLAB2/RVC - Requirement Document.docx
@@ -406,6 +406,12 @@
         </w:rPr>
         <w:tab/>
         <w:t>:Walls, objects, animals, doors…</w:t>
+      </w:r>
+      <w:r>
+        <w:rPr>
+          <w:lang w:val="en-US"/>
+        </w:rPr>
+        <w:t xml:space="preserve">: </w:t>
       </w:r>
       <w:r>
         <w:rPr>
@@ -773,33 +779,852 @@
     <w:p>
       <w:pPr>
         <w:rPr>
-          <w:lang w:val="fr-FR"/>
-        </w:rPr>
-      </w:pPr>
-      <w:r>
-        <w:rPr>
-          <w:lang w:val="fr-FR"/>
-        </w:rPr>
-        <w:t># Functional and Non-Functional requirements</w:t>
-      </w:r>
-    </w:p>
-    <w:p>
-      <w:pPr>
-        <w:rPr>
-          <w:lang w:val="fr-FR"/>
-        </w:rPr>
-      </w:pPr>
-      <w:r>
-        <w:rPr>
-          <w:lang w:val="fr-FR"/>
-        </w:rPr>
-        <w:t>## Functional requirements</w:t>
-      </w:r>
-    </w:p>
-    <w:p>
-      <w:pPr>
-        <w:rPr>
-          <w:lang w:val="fr-FR"/>
+          <w:lang w:val="en-US"/>
+        </w:rPr>
+      </w:pPr>
+      <w:r>
+        <w:rPr>
+          <w:lang w:val="en-US"/>
+        </w:rPr>
+        <w:t xml:space="preserve"># Functional and Non-Functional </w:t>
+      </w:r>
+      <w:r>
+        <w:rPr>
+          <w:lang w:val="en-US"/>
+        </w:rPr>
+        <w:t>R</w:t>
+      </w:r>
+      <w:r>
+        <w:rPr>
+          <w:lang w:val="en-US"/>
+        </w:rPr>
+        <w:t>equirements</w:t>
+      </w:r>
+    </w:p>
+    <w:p>
+      <w:pPr>
+        <w:rPr>
+          <w:lang w:val="en-US"/>
+        </w:rPr>
+      </w:pPr>
+      <w:r>
+        <w:rPr>
+          <w:lang w:val="en-US"/>
+        </w:rPr>
+        <w:t xml:space="preserve">## Functional </w:t>
+      </w:r>
+      <w:r>
+        <w:rPr>
+          <w:lang w:val="en-US"/>
+        </w:rPr>
+        <w:t>R</w:t>
+      </w:r>
+      <w:r>
+        <w:rPr>
+          <w:lang w:val="en-US"/>
+        </w:rPr>
+        <w:t>equirements</w:t>
+      </w:r>
+    </w:p>
+    <w:p>
+      <w:pPr>
+        <w:rPr>
+          <w:lang w:val="en-US"/>
+        </w:rPr>
+      </w:pPr>
+      <w:r>
+        <w:rPr>
+          <w:lang w:val="en-US"/>
+        </w:rPr>
+        <w:t>FR1</w:t>
+      </w:r>
+      <w:r>
+        <w:rPr>
+          <w:lang w:val="en-US"/>
+        </w:rPr>
+        <w:tab/>
+        <w:t>Clean the house</w:t>
+      </w:r>
+    </w:p>
+    <w:p>
+      <w:pPr>
+        <w:ind w:firstLine="708"/>
+        <w:rPr>
+          <w:lang w:val="en-US"/>
+        </w:rPr>
+      </w:pPr>
+      <w:r>
+        <w:rPr>
+          <w:lang w:val="en-US"/>
+        </w:rPr>
+        <w:t>1.1</w:t>
+      </w:r>
+      <w:r>
+        <w:rPr>
+          <w:lang w:val="en-US"/>
+        </w:rPr>
+        <w:tab/>
+        <w:t>Brush engine On/Off</w:t>
+      </w:r>
+    </w:p>
+    <w:p>
+      <w:pPr>
+        <w:ind w:firstLine="708"/>
+        <w:rPr>
+          <w:lang w:val="en-US"/>
+        </w:rPr>
+      </w:pPr>
+      <w:r>
+        <w:rPr>
+          <w:lang w:val="en-US"/>
+        </w:rPr>
+        <w:t>1.2</w:t>
+      </w:r>
+      <w:r>
+        <w:rPr>
+          <w:lang w:val="en-US"/>
+        </w:rPr>
+        <w:tab/>
+      </w:r>
+      <w:r>
+        <w:rPr>
+          <w:lang w:val="en-US"/>
+        </w:rPr>
+        <w:t>Detect when dust bag is full</w:t>
+      </w:r>
+    </w:p>
+    <w:p>
+      <w:pPr>
+        <w:ind w:firstLine="708"/>
+        <w:rPr>
+          <w:lang w:val="en-US"/>
+        </w:rPr>
+      </w:pPr>
+    </w:p>
+    <w:p>
+      <w:pPr>
+        <w:rPr>
+          <w:lang w:val="en-US"/>
+        </w:rPr>
+      </w:pPr>
+      <w:r>
+        <w:rPr>
+          <w:lang w:val="en-US"/>
+        </w:rPr>
+        <w:t>FR2</w:t>
+      </w:r>
+      <w:r>
+        <w:rPr>
+          <w:lang w:val="en-US"/>
+        </w:rPr>
+        <w:tab/>
+        <w:t>Move autonomously</w:t>
+      </w:r>
+    </w:p>
+    <w:p>
+      <w:pPr>
+        <w:rPr>
+          <w:lang w:val="en-US"/>
+        </w:rPr>
+      </w:pPr>
+      <w:r>
+        <w:rPr>
+          <w:lang w:val="en-US"/>
+        </w:rPr>
+        <w:lastRenderedPageBreak/>
+        <w:tab/>
+        <w:t>2.1</w:t>
+      </w:r>
+      <w:r>
+        <w:rPr>
+          <w:lang w:val="en-US"/>
+        </w:rPr>
+        <w:tab/>
+        <w:t>Detect obstacle</w:t>
+      </w:r>
+    </w:p>
+    <w:p>
+      <w:pPr>
+        <w:rPr>
+          <w:lang w:val="en-US"/>
+        </w:rPr>
+      </w:pPr>
+      <w:r>
+        <w:rPr>
+          <w:lang w:val="en-US"/>
+        </w:rPr>
+        <w:tab/>
+        <w:t>2.2</w:t>
+      </w:r>
+      <w:r>
+        <w:rPr>
+          <w:lang w:val="en-US"/>
+        </w:rPr>
+        <w:tab/>
+        <w:t>Detect gap</w:t>
+      </w:r>
+    </w:p>
+    <w:p>
+      <w:pPr>
+        <w:rPr>
+          <w:lang w:val="en-US"/>
+        </w:rPr>
+      </w:pPr>
+      <w:r>
+        <w:rPr>
+          <w:lang w:val="en-US"/>
+        </w:rPr>
+        <w:tab/>
+        <w:t>2.3</w:t>
+      </w:r>
+      <w:r>
+        <w:rPr>
+          <w:lang w:val="en-US"/>
+        </w:rPr>
+        <w:tab/>
+        <w:t>Compute path</w:t>
+      </w:r>
+    </w:p>
+    <w:p>
+      <w:pPr>
+        <w:rPr>
+          <w:lang w:val="en-US"/>
+        </w:rPr>
+      </w:pPr>
+      <w:r>
+        <w:rPr>
+          <w:lang w:val="en-US"/>
+        </w:rPr>
+        <w:tab/>
+      </w:r>
+      <w:r>
+        <w:rPr>
+          <w:lang w:val="en-US"/>
+        </w:rPr>
+        <w:tab/>
+        <w:t>2.3.1</w:t>
+      </w:r>
+      <w:r>
+        <w:rPr>
+          <w:lang w:val="en-US"/>
+        </w:rPr>
+        <w:tab/>
+        <w:t>Compute path for cleaning</w:t>
+      </w:r>
+    </w:p>
+    <w:p>
+      <w:pPr>
+        <w:rPr>
+          <w:lang w:val="en-US"/>
+        </w:rPr>
+      </w:pPr>
+      <w:r>
+        <w:rPr>
+          <w:lang w:val="en-US"/>
+        </w:rPr>
+        <w:tab/>
+      </w:r>
+      <w:r>
+        <w:rPr>
+          <w:lang w:val="en-US"/>
+        </w:rPr>
+        <w:tab/>
+        <w:t>2.3.2</w:t>
+      </w:r>
+      <w:r>
+        <w:rPr>
+          <w:lang w:val="en-US"/>
+        </w:rPr>
+        <w:tab/>
+        <w:t>Compute path to return to charging station</w:t>
+      </w:r>
+    </w:p>
+    <w:p>
+      <w:pPr>
+        <w:rPr>
+          <w:lang w:val="en-US"/>
+        </w:rPr>
+      </w:pPr>
+      <w:r>
+        <w:rPr>
+          <w:lang w:val="en-US"/>
+        </w:rPr>
+        <w:tab/>
+        <w:t>2.4</w:t>
+      </w:r>
+      <w:r>
+        <w:rPr>
+          <w:lang w:val="en-US"/>
+        </w:rPr>
+        <w:tab/>
+        <w:t>Implement the path</w:t>
+      </w:r>
+    </w:p>
+    <w:p>
+      <w:pPr>
+        <w:rPr>
+          <w:lang w:val="en-US"/>
+        </w:rPr>
+      </w:pPr>
+      <w:r>
+        <w:rPr>
+          <w:lang w:val="en-US"/>
+        </w:rPr>
+        <w:tab/>
+        <w:t>2.5</w:t>
+      </w:r>
+      <w:r>
+        <w:rPr>
+          <w:lang w:val="en-US"/>
+        </w:rPr>
+        <w:tab/>
+        <w:t>Compute current position</w:t>
+      </w:r>
+    </w:p>
+    <w:p>
+      <w:pPr>
+        <w:rPr>
+          <w:lang w:val="en-US"/>
+        </w:rPr>
+      </w:pPr>
+      <w:r>
+        <w:rPr>
+          <w:lang w:val="en-US"/>
+        </w:rPr>
+        <w:tab/>
+        <w:t>2.6</w:t>
+      </w:r>
+      <w:r>
+        <w:rPr>
+          <w:lang w:val="en-US"/>
+        </w:rPr>
+        <w:tab/>
+        <w:t>Read wheel sensor (direction and speed)</w:t>
+      </w:r>
+    </w:p>
+    <w:p>
+      <w:pPr>
+        <w:rPr>
+          <w:lang w:val="en-US"/>
+        </w:rPr>
+      </w:pPr>
+      <w:r>
+        <w:rPr>
+          <w:lang w:val="en-US"/>
+        </w:rPr>
+        <w:tab/>
+        <w:t>2.7</w:t>
+      </w:r>
+      <w:r>
+        <w:rPr>
+          <w:lang w:val="en-US"/>
+        </w:rPr>
+        <w:tab/>
+        <w:t>Control wheels (direction and speed)</w:t>
+      </w:r>
+    </w:p>
+    <w:p>
+      <w:pPr>
+        <w:rPr>
+          <w:lang w:val="en-US"/>
+        </w:rPr>
+      </w:pPr>
+      <w:r>
+        <w:rPr>
+          <w:lang w:val="en-US"/>
+        </w:rPr>
+        <w:tab/>
+        <w:t>2.8</w:t>
+      </w:r>
+      <w:r>
+        <w:rPr>
+          <w:lang w:val="en-US"/>
+        </w:rPr>
+        <w:tab/>
+        <w:t>Detect when stuck</w:t>
+      </w:r>
+    </w:p>
+    <w:p>
+      <w:pPr>
+        <w:rPr>
+          <w:lang w:val="en-US"/>
+        </w:rPr>
+      </w:pPr>
+      <w:r>
+        <w:rPr>
+          <w:lang w:val="en-US"/>
+        </w:rPr>
+        <w:tab/>
+        <w:t>2.9</w:t>
+      </w:r>
+      <w:r>
+        <w:rPr>
+          <w:lang w:val="en-US"/>
+        </w:rPr>
+        <w:tab/>
+        <w:t>Determine best path</w:t>
+      </w:r>
+    </w:p>
+    <w:p>
+      <w:pPr>
+        <w:rPr>
+          <w:lang w:val="en-US"/>
+        </w:rPr>
+      </w:pPr>
+    </w:p>
+    <w:p>
+      <w:pPr>
+        <w:rPr>
+          <w:lang w:val="en-US"/>
+        </w:rPr>
+      </w:pPr>
+      <w:r>
+        <w:rPr>
+          <w:lang w:val="en-US"/>
+        </w:rPr>
+        <w:t>FR3</w:t>
+      </w:r>
+      <w:r>
+        <w:rPr>
+          <w:lang w:val="en-US"/>
+        </w:rPr>
+        <w:tab/>
+        <w:t>Learn the map</w:t>
+      </w:r>
+    </w:p>
+    <w:p>
+      <w:pPr>
+        <w:rPr>
+          <w:lang w:val="en-US"/>
+        </w:rPr>
+      </w:pPr>
+      <w:r>
+        <w:rPr>
+          <w:lang w:val="en-US"/>
+        </w:rPr>
+        <w:tab/>
+        <w:t>3.1</w:t>
+      </w:r>
+      <w:r>
+        <w:rPr>
+          <w:lang w:val="en-US"/>
+        </w:rPr>
+        <w:tab/>
+        <w:t>Map each tile as free or obstacle</w:t>
+      </w:r>
+    </w:p>
+    <w:p>
+      <w:pPr>
+        <w:rPr>
+          <w:lang w:val="en-US"/>
+        </w:rPr>
+      </w:pPr>
+    </w:p>
+    <w:p>
+      <w:pPr>
+        <w:rPr>
+          <w:lang w:val="en-US"/>
+        </w:rPr>
+      </w:pPr>
+      <w:r>
+        <w:rPr>
+          <w:lang w:val="en-US"/>
+        </w:rPr>
+        <w:t>FR4</w:t>
+      </w:r>
+      <w:r>
+        <w:rPr>
+          <w:lang w:val="en-US"/>
+        </w:rPr>
+        <w:tab/>
+        <w:t>Manage battery level</w:t>
+      </w:r>
+    </w:p>
+    <w:p>
+      <w:pPr>
+        <w:rPr>
+          <w:lang w:val="en-US"/>
+        </w:rPr>
+      </w:pPr>
+      <w:r>
+        <w:rPr>
+          <w:lang w:val="en-US"/>
+        </w:rPr>
+        <w:tab/>
+        <w:t>4.1</w:t>
+      </w:r>
+      <w:r>
+        <w:rPr>
+          <w:lang w:val="en-US"/>
+        </w:rPr>
+        <w:tab/>
+        <w:t>Read battery level sensor</w:t>
+      </w:r>
+    </w:p>
+    <w:p>
+      <w:pPr>
+        <w:rPr>
+          <w:lang w:val="en-US"/>
+        </w:rPr>
+      </w:pPr>
+      <w:r>
+        <w:rPr>
+          <w:lang w:val="en-US"/>
+        </w:rPr>
+        <w:tab/>
+        <w:t>4.2</w:t>
+      </w:r>
+      <w:r>
+        <w:rPr>
+          <w:lang w:val="en-US"/>
+        </w:rPr>
+        <w:tab/>
+        <w:t>Charge battery</w:t>
+      </w:r>
+    </w:p>
+    <w:p>
+      <w:pPr>
+        <w:rPr>
+          <w:lang w:val="en-US"/>
+        </w:rPr>
+      </w:pPr>
+    </w:p>
+    <w:p>
+      <w:pPr>
+        <w:rPr>
+          <w:lang w:val="en-US"/>
+        </w:rPr>
+      </w:pPr>
+      <w:r>
+        <w:rPr>
+          <w:lang w:val="en-US"/>
+        </w:rPr>
+        <w:t>FR5</w:t>
+      </w:r>
+      <w:r>
+        <w:rPr>
+          <w:lang w:val="en-US"/>
+        </w:rPr>
+        <w:tab/>
+        <w:t>Avoid harming people – Safety</w:t>
+      </w:r>
+    </w:p>
+    <w:p>
+      <w:pPr>
+        <w:rPr>
+          <w:lang w:val="en-US"/>
+        </w:rPr>
+      </w:pPr>
+      <w:r>
+        <w:rPr>
+          <w:lang w:val="en-US"/>
+        </w:rPr>
+        <w:tab/>
+        <w:t>5.1</w:t>
+      </w:r>
+      <w:r>
+        <w:rPr>
+          <w:lang w:val="en-US"/>
+        </w:rPr>
+        <w:tab/>
+        <w:t>Stop immediately in case of potentially dangerous situation for people or pets</w:t>
+      </w:r>
+    </w:p>
+    <w:p>
+      <w:pPr>
+        <w:rPr>
+          <w:lang w:val="en-US"/>
+        </w:rPr>
+      </w:pPr>
+      <w:r>
+        <w:rPr>
+          <w:lang w:val="en-US"/>
+        </w:rPr>
+        <w:tab/>
+        <w:t>5.</w:t>
+      </w:r>
+      <w:r>
+        <w:rPr>
+          <w:lang w:val="en-US"/>
+        </w:rPr>
+        <w:t>2</w:t>
+      </w:r>
+      <w:r>
+        <w:rPr>
+          <w:lang w:val="en-US"/>
+        </w:rPr>
+        <w:tab/>
+        <w:t>Check battery temperature</w:t>
+      </w:r>
+    </w:p>
+    <w:p>
+      <w:pPr>
+        <w:rPr>
+          <w:lang w:val="en-US"/>
+        </w:rPr>
+      </w:pPr>
+      <w:r>
+        <w:rPr>
+          <w:lang w:val="en-US"/>
+        </w:rPr>
+        <w:tab/>
+        <w:t>5.3</w:t>
+      </w:r>
+      <w:r>
+        <w:rPr>
+          <w:lang w:val="en-US"/>
+        </w:rPr>
+        <w:tab/>
+        <w:t>Check CPU temperature</w:t>
+      </w:r>
+    </w:p>
+    <w:p>
+      <w:pPr>
+        <w:rPr>
+          <w:lang w:val="en-US"/>
+        </w:rPr>
+      </w:pPr>
+    </w:p>
+    <w:p>
+      <w:pPr>
+        <w:rPr>
+          <w:lang w:val="en-US"/>
+        </w:rPr>
+      </w:pPr>
+      <w:r>
+        <w:rPr>
+          <w:lang w:val="en-US"/>
+        </w:rPr>
+        <w:t>## Non-Functional Requirements</w:t>
+      </w:r>
+    </w:p>
+    <w:p>
+      <w:pPr>
+        <w:rPr>
+          <w:lang w:val="en-US"/>
+        </w:rPr>
+      </w:pPr>
+      <w:r>
+        <w:rPr>
+          <w:lang w:val="en-US"/>
+        </w:rPr>
+        <w:t>Refer to ISO 9126</w:t>
+      </w:r>
+    </w:p>
+    <w:p>
+      <w:pPr>
+        <w:rPr>
+          <w:lang w:val="en-US"/>
+        </w:rPr>
+      </w:pPr>
+      <w:r>
+        <w:rPr>
+          <w:lang w:val="en-US"/>
+        </w:rPr>
+        <w:t>NFR1</w:t>
+      </w:r>
+      <w:r>
+        <w:rPr>
+          <w:lang w:val="en-US"/>
+        </w:rPr>
+        <w:tab/>
+        <w:t>RVC should be able to clean at least 100 sqmt with a single charge</w:t>
+      </w:r>
+    </w:p>
+    <w:p>
+      <w:pPr>
+        <w:rPr>
+          <w:lang w:val="en-US"/>
+        </w:rPr>
+      </w:pPr>
+      <w:r>
+        <w:rPr>
+          <w:lang w:val="en-US"/>
+        </w:rPr>
+        <w:t>NFR2</w:t>
+      </w:r>
+      <w:r>
+        <w:rPr>
+          <w:lang w:val="en-US"/>
+        </w:rPr>
+        <w:tab/>
+        <w:t>Energy efficiency: Energy consumed per cleaned square meter should be less than ??</w:t>
+      </w:r>
+    </w:p>
+    <w:p>
+      <w:pPr>
+        <w:rPr>
+          <w:lang w:val="en-US"/>
+        </w:rPr>
+      </w:pPr>
+      <w:r>
+        <w:rPr>
+          <w:lang w:val="en-US"/>
+        </w:rPr>
+        <w:t>NFR3</w:t>
+      </w:r>
+      <w:r>
+        <w:rPr>
+          <w:lang w:val="en-US"/>
+        </w:rPr>
+        <w:tab/>
+        <w:t>Noise level should not exceed 30 dB</w:t>
+      </w:r>
+    </w:p>
+    <w:p>
+      <w:pPr>
+        <w:rPr>
+          <w:lang w:val="en-US"/>
+        </w:rPr>
+      </w:pPr>
+      <w:r>
+        <w:rPr>
+          <w:lang w:val="en-US"/>
+        </w:rPr>
+        <w:t>NFR4</w:t>
+      </w:r>
+      <w:r>
+        <w:rPr>
+          <w:lang w:val="en-US"/>
+        </w:rPr>
+        <w:tab/>
+        <w:t>Cleaning efficiency: No space should be left uncleaned</w:t>
+      </w:r>
+    </w:p>
+    <w:p>
+      <w:pPr>
+        <w:rPr>
+          <w:lang w:val="en-US"/>
+        </w:rPr>
+      </w:pPr>
+      <w:r>
+        <w:rPr>
+          <w:lang w:val="en-US"/>
+        </w:rPr>
+        <w:t>NFR5</w:t>
+      </w:r>
+      <w:r>
+        <w:rPr>
+          <w:lang w:val="en-US"/>
+        </w:rPr>
+        <w:tab/>
+        <w:t>Usability: should not take more than 5 minutes to learn how to use by non-engineer</w:t>
+      </w:r>
+    </w:p>
+    <w:p>
+      <w:pPr>
+        <w:rPr>
+          <w:lang w:val="en-US"/>
+        </w:rPr>
+      </w:pPr>
+      <w:r>
+        <w:rPr>
+          <w:lang w:val="en-US"/>
+        </w:rPr>
+        <w:t>NFR6</w:t>
+      </w:r>
+      <w:r>
+        <w:rPr>
+          <w:lang w:val="en-US"/>
+        </w:rPr>
+        <w:tab/>
+        <w:t>Efficiency: response time to any button should not exceed 1 second</w:t>
+      </w:r>
+    </w:p>
+    <w:p>
+      <w:pPr>
+        <w:rPr>
+          <w:lang w:val="en-US"/>
+        </w:rPr>
+      </w:pPr>
+      <w:r>
+        <w:rPr>
+          <w:lang w:val="en-US"/>
+        </w:rPr>
+        <w:t>NFR7</w:t>
+      </w:r>
+      <w:r>
+        <w:rPr>
+          <w:lang w:val="en-US"/>
+        </w:rPr>
+        <w:tab/>
+        <w:t>Safety: no harm to people should be allowed under any circumstance</w:t>
+      </w:r>
+    </w:p>
+    <w:p>
+      <w:pPr>
+        <w:rPr>
+          <w:lang w:val="en-US"/>
+        </w:rPr>
+      </w:pPr>
+      <w:r>
+        <w:rPr>
+          <w:lang w:val="en-US"/>
+        </w:rPr>
+        <w:tab/>
+        <w:t>7.1</w:t>
+      </w:r>
+      <w:r>
+        <w:rPr>
+          <w:lang w:val="en-US"/>
+        </w:rPr>
+        <w:tab/>
+        <w:t>Safety: speed should never exceed x m/s</w:t>
+      </w:r>
+    </w:p>
+    <w:p>
+      <w:pPr>
+        <w:rPr>
+          <w:lang w:val="en-US"/>
+        </w:rPr>
+      </w:pPr>
+      <w:r>
+        <w:rPr>
+          <w:lang w:val="en-US"/>
+        </w:rPr>
+        <w:lastRenderedPageBreak/>
+        <w:t>NFR8</w:t>
+      </w:r>
+      <w:r>
+        <w:rPr>
+          <w:lang w:val="en-US"/>
+        </w:rPr>
+        <w:tab/>
+        <w:t>Dependability = safety + availability</w:t>
+      </w:r>
+    </w:p>
+    <w:p>
+      <w:pPr>
+        <w:rPr>
+          <w:lang w:val="en-US"/>
+        </w:rPr>
+      </w:pPr>
+      <w:r>
+        <w:rPr>
+          <w:lang w:val="en-US"/>
+        </w:rPr>
+        <w:tab/>
+        <w:t>8.1</w:t>
+      </w:r>
+      <w:r>
+        <w:rPr>
+          <w:lang w:val="en-US"/>
+        </w:rPr>
+        <w:tab/>
+        <w:t>Availability should be no less than 99%</w:t>
+      </w:r>
+    </w:p>
+    <w:p>
+      <w:pPr>
+        <w:rPr>
+          <w:lang w:val="en-US"/>
+        </w:rPr>
+      </w:pPr>
+    </w:p>
+    <w:p>
+      <w:pPr>
+        <w:rPr>
+          <w:lang w:val="en-US"/>
         </w:rPr>
       </w:pPr>
     </w:p>

</xml_diff>